<commit_message>
Web page credentials login method added.
</commit_message>
<xml_diff>
--- a/info/Info-microempresa.docx
+++ b/info/Info-microempresa.docx
@@ -6,44 +6,34 @@
       <w:pPr>
         <w:spacing w:after="0"/>
         <w:rPr>
-          <w:rFonts w:ascii="Impact" w:hAnsi="Impact"/>
-          <w:i/>
+          <w:rFonts w:ascii="Russo One" w:hAnsi="Russo One"/>
           <w:color w:val="000000" w:themeColor="text1"/>
-          <w:sz w:val="56"/>
-          <w:szCs w:val="56"/>
+          <w:sz w:val="44"/>
+          <w:szCs w:val="44"/>
         </w:rPr>
       </w:pPr>
       <w:r>
         <w:rPr>
           <w:rFonts w:ascii="Russo One" w:hAnsi="Russo One"/>
-          <w:i/>
           <w:noProof/>
           <w:color w:val="000000" w:themeColor="text1"/>
-          <w:sz w:val="56"/>
-          <w:szCs w:val="56"/>
-          <w:lang w:eastAsia="es-CR"/>
+          <w:sz w:val="44"/>
+          <w:szCs w:val="44"/>
+          <w:lang w:val="en-US"/>
         </w:rPr>
         <w:drawing>
-          <wp:anchor distT="0" distB="0" distL="114300" distR="114300" simplePos="0" relativeHeight="251661312" behindDoc="1" locked="0" layoutInCell="1" allowOverlap="1" wp14:anchorId="284A296D" wp14:editId="4023EFDF">
+          <wp:anchor distT="0" distB="0" distL="114300" distR="114300" simplePos="0" relativeHeight="251684864" behindDoc="0" locked="0" layoutInCell="1" allowOverlap="1" wp14:anchorId="7665787A" wp14:editId="2DCBDD74">
             <wp:simplePos x="0" y="0"/>
             <wp:positionH relativeFrom="column">
-              <wp:posOffset>3684905</wp:posOffset>
+              <wp:posOffset>5450525</wp:posOffset>
             </wp:positionH>
             <wp:positionV relativeFrom="paragraph">
-              <wp:posOffset>-174625</wp:posOffset>
+              <wp:posOffset>-93345</wp:posOffset>
             </wp:positionV>
-            <wp:extent cx="2860675" cy="1271270"/>
-            <wp:effectExtent l="0" t="0" r="0" b="5080"/>
-            <wp:wrapThrough wrapText="bothSides">
-              <wp:wrapPolygon edited="0">
-                <wp:start x="0" y="0"/>
-                <wp:lineTo x="0" y="21363"/>
-                <wp:lineTo x="21432" y="21363"/>
-                <wp:lineTo x="21432" y="0"/>
-                <wp:lineTo x="0" y="0"/>
-              </wp:wrapPolygon>
-            </wp:wrapThrough>
-            <wp:docPr id="1" name="0 Imagen"/>
+            <wp:extent cx="1276350" cy="1230871"/>
+            <wp:effectExtent l="0" t="0" r="0" b="7620"/>
+            <wp:wrapNone/>
+            <wp:docPr id="21" name="0 Imagen"/>
             <wp:cNvGraphicFramePr>
               <a:graphicFrameLocks xmlns:a="http://schemas.openxmlformats.org/drawingml/2006/main" noChangeAspect="1"/>
             </wp:cNvGraphicFramePr>
@@ -51,7 +41,7 @@
               <a:graphicData uri="http://schemas.openxmlformats.org/drawingml/2006/picture">
                 <pic:pic xmlns:pic="http://schemas.openxmlformats.org/drawingml/2006/picture">
                   <pic:nvPicPr>
-                    <pic:cNvPr id="0" name="Logo.jpg"/>
+                    <pic:cNvPr id="0" name="icon-os.png"/>
                     <pic:cNvPicPr/>
                   </pic:nvPicPr>
                   <pic:blipFill>
@@ -69,7 +59,7 @@
                   <pic:spPr>
                     <a:xfrm>
                       <a:off x="0" y="0"/>
-                      <a:ext cx="2860675" cy="1271270"/>
+                      <a:ext cx="1276350" cy="1230871"/>
                     </a:xfrm>
                     <a:prstGeom prst="rect">
                       <a:avLst/>
@@ -89,419 +79,25 @@
       </w:r>
       <w:r>
         <w:rPr>
-          <w:rFonts w:ascii="Russo One" w:hAnsi="Russo One"/>
-          <w:i/>
-          <w:color w:val="000000" w:themeColor="text1"/>
-          <w:sz w:val="56"/>
-          <w:szCs w:val="56"/>
-        </w:rPr>
-        <w:t>JLC Solutions</w:t>
-      </w:r>
-    </w:p>
-    <w:p>
-      <w:pPr>
-        <w:spacing w:after="0"/>
-        <w:rPr>
-          <w:rFonts w:ascii="Russo One" w:hAnsi="Russo One"/>
-          <w:i/>
-          <w:color w:val="000000" w:themeColor="text1"/>
-          <w:sz w:val="28"/>
-          <w:szCs w:val="28"/>
-        </w:rPr>
-      </w:pPr>
-      <w:bookmarkStart w:id="0" w:name="_GoBack"/>
-      <w:bookmarkEnd w:id="0"/>
-      <w:r>
-        <w:rPr>
-          <w:rFonts w:ascii="Russo One" w:hAnsi="Russo One"/>
-          <w:i/>
-          <w:color w:val="000000" w:themeColor="text1"/>
-          <w:sz w:val="28"/>
-          <w:szCs w:val="28"/>
-        </w:rPr>
-        <w:t>Software Development</w:t>
-      </w:r>
-      <w:r>
-        <w:rPr>
-          <w:rFonts w:ascii="Russo One" w:hAnsi="Russo One"/>
-          <w:i/>
-          <w:color w:val="000000" w:themeColor="text1"/>
-          <w:sz w:val="28"/>
-          <w:szCs w:val="28"/>
-        </w:rPr>
-        <w:t xml:space="preserve"> Company</w:t>
-      </w:r>
-    </w:p>
-    <w:p>
-      <w:pPr>
-        <w:spacing w:after="0"/>
-        <w:jc w:val="center"/>
-        <w:rPr>
-          <w:rFonts w:ascii="Impact" w:hAnsi="Impact"/>
-          <w:color w:val="000000" w:themeColor="text1"/>
-          <w:sz w:val="44"/>
-          <w:szCs w:val="44"/>
-        </w:rPr>
-      </w:pPr>
-    </w:p>
-    <w:p>
-      <w:pPr>
-        <w:spacing w:after="0"/>
-        <w:jc w:val="center"/>
-        <w:rPr>
-          <w:rFonts w:ascii="Russo One" w:hAnsi="Russo One"/>
-          <w:color w:val="000000" w:themeColor="text1"/>
-          <w:sz w:val="44"/>
-          <w:szCs w:val="44"/>
-        </w:rPr>
-      </w:pPr>
-      <w:r>
-        <w:rPr>
-          <w:rFonts w:ascii="Russo One" w:hAnsi="Russo One"/>
-          <w:color w:val="000000" w:themeColor="text1"/>
-          <w:sz w:val="44"/>
-          <w:szCs w:val="44"/>
-        </w:rPr>
-        <w:t>Facturación electrónica</w:t>
-      </w:r>
-      <w:r>
-        <w:rPr>
-          <w:rFonts w:ascii="Russo One" w:hAnsi="Russo One"/>
-          <w:color w:val="000000" w:themeColor="text1"/>
-          <w:sz w:val="44"/>
-          <w:szCs w:val="44"/>
-        </w:rPr>
-        <w:t>.</w:t>
-      </w:r>
-    </w:p>
-    <w:p>
-      <w:pPr>
-        <w:jc w:val="both"/>
-        <w:rPr>
-          <w:rFonts w:ascii="Lucida Sans Unicode" w:hAnsi="Lucida Sans Unicode" w:cs="Lucida Sans Unicode"/>
-          <w:color w:val="000000" w:themeColor="text1"/>
-          <w:sz w:val="56"/>
-          <w:szCs w:val="56"/>
-        </w:rPr>
-      </w:pPr>
-      <w:r>
-        <w:rPr>
-          <w:rFonts w:ascii="Lucida Sans Unicode" w:hAnsi="Lucida Sans Unicode" w:cs="Lucida Sans Unicode"/>
-          <w:sz w:val="20"/>
-          <w:szCs w:val="20"/>
-        </w:rPr>
-        <w:t xml:space="preserve">Contamos con un sistema </w:t>
-      </w:r>
-      <w:r>
-        <w:rPr>
-          <w:rFonts w:ascii="Lucida Sans Unicode" w:hAnsi="Lucida Sans Unicode" w:cs="Lucida Sans Unicode"/>
-          <w:sz w:val="20"/>
-          <w:szCs w:val="20"/>
-        </w:rPr>
-        <w:t xml:space="preserve">de facturación </w:t>
-      </w:r>
-      <w:r>
-        <w:rPr>
-          <w:rFonts w:ascii="Lucida Sans Unicode" w:hAnsi="Lucida Sans Unicode" w:cs="Lucida Sans Unicode"/>
-          <w:sz w:val="20"/>
-          <w:szCs w:val="20"/>
-        </w:rPr>
-        <w:t>simple</w:t>
-      </w:r>
-      <w:r>
-        <w:rPr>
-          <w:rFonts w:ascii="Lucida Sans Unicode" w:hAnsi="Lucida Sans Unicode" w:cs="Lucida Sans Unicode"/>
-          <w:sz w:val="20"/>
-          <w:szCs w:val="20"/>
-        </w:rPr>
-        <w:t>, rápido</w:t>
-      </w:r>
-      <w:r>
-        <w:rPr>
-          <w:rFonts w:ascii="Lucida Sans Unicode" w:hAnsi="Lucida Sans Unicode" w:cs="Lucida Sans Unicode"/>
-          <w:sz w:val="20"/>
-          <w:szCs w:val="20"/>
-        </w:rPr>
-        <w:t xml:space="preserve"> y robusto,</w:t>
-      </w:r>
-      <w:r>
-        <w:rPr>
-          <w:rFonts w:ascii="Lucida Sans Unicode" w:hAnsi="Lucida Sans Unicode" w:cs="Lucida Sans Unicode"/>
-          <w:sz w:val="20"/>
-          <w:szCs w:val="20"/>
-        </w:rPr>
-        <w:t xml:space="preserve"> en tres sencillos pasos puede generar su facturación electrónica, notas de crédito, mensajes receptores para aceptar facturas de gastos.</w:t>
-      </w:r>
-    </w:p>
-    <w:p>
-      <w:pPr>
-        <w:jc w:val="both"/>
-        <w:rPr>
-          <w:rFonts w:ascii="Lucida Sans Unicode" w:hAnsi="Lucida Sans Unicode" w:cs="Lucida Sans Unicode"/>
-          <w:sz w:val="20"/>
-          <w:szCs w:val="20"/>
-        </w:rPr>
-      </w:pPr>
-      <w:r>
-        <w:rPr>
-          <w:rFonts w:ascii="Lucida Sans Unicode" w:hAnsi="Lucida Sans Unicode" w:cs="Lucida Sans Unicode"/>
-          <w:sz w:val="20"/>
-          <w:szCs w:val="20"/>
-        </w:rPr>
-        <w:t xml:space="preserve">Adicionalmente cuenta con un módulo para registro de egresos y un reporte de movimientos por rango de fechas que le permite tener la información del movimiento de su negocio para </w:t>
-      </w:r>
-      <w:r>
-        <w:rPr>
-          <w:rFonts w:ascii="Lucida Sans Unicode" w:hAnsi="Lucida Sans Unicode" w:cs="Lucida Sans Unicode"/>
-          <w:sz w:val="20"/>
-          <w:szCs w:val="20"/>
-        </w:rPr>
-        <w:t>ese periodo</w:t>
-      </w:r>
-      <w:r>
-        <w:rPr>
-          <w:rFonts w:ascii="Lucida Sans Unicode" w:hAnsi="Lucida Sans Unicode" w:cs="Lucida Sans Unicode"/>
-          <w:sz w:val="20"/>
-          <w:szCs w:val="20"/>
-        </w:rPr>
-        <w:t>.</w:t>
-      </w:r>
-    </w:p>
-    <w:p>
-      <w:pPr>
-        <w:jc w:val="both"/>
-        <w:rPr>
-          <w:rFonts w:ascii="Lucida Sans Unicode" w:hAnsi="Lucida Sans Unicode" w:cs="Lucida Sans Unicode"/>
-          <w:sz w:val="20"/>
-          <w:szCs w:val="20"/>
-        </w:rPr>
-      </w:pPr>
-      <w:r>
-        <w:rPr>
-          <w:rFonts w:ascii="Lucida Sans Unicode" w:hAnsi="Lucida Sans Unicode" w:cs="Lucida Sans Unicode"/>
-          <w:sz w:val="20"/>
-          <w:szCs w:val="20"/>
-        </w:rPr>
-        <w:t xml:space="preserve">Tenemos los mejores </w:t>
-      </w:r>
-      <w:r>
-        <w:rPr>
-          <w:rFonts w:ascii="Lucida Sans Unicode" w:hAnsi="Lucida Sans Unicode" w:cs="Lucida Sans Unicode"/>
-          <w:sz w:val="20"/>
-          <w:szCs w:val="20"/>
-        </w:rPr>
-        <w:t xml:space="preserve">precios y </w:t>
-      </w:r>
-      <w:r>
-        <w:rPr>
-          <w:rFonts w:ascii="Lucida Sans Unicode" w:hAnsi="Lucida Sans Unicode" w:cs="Lucida Sans Unicode"/>
-          <w:sz w:val="20"/>
-          <w:szCs w:val="20"/>
-        </w:rPr>
-        <w:t xml:space="preserve">planes del </w:t>
-      </w:r>
-      <w:r>
-        <w:rPr>
-          <w:rFonts w:ascii="Lucida Sans Unicode" w:hAnsi="Lucida Sans Unicode" w:cs="Lucida Sans Unicode"/>
-          <w:sz w:val="20"/>
-          <w:szCs w:val="20"/>
-        </w:rPr>
-        <w:t>mercado</w:t>
-      </w:r>
-      <w:r>
-        <w:rPr>
-          <w:rFonts w:ascii="Lucida Sans Unicode" w:hAnsi="Lucida Sans Unicode" w:cs="Lucida Sans Unicode"/>
-          <w:sz w:val="20"/>
-          <w:szCs w:val="20"/>
-        </w:rPr>
-        <w:t xml:space="preserve"> para</w:t>
-      </w:r>
-      <w:r>
-        <w:rPr>
-          <w:rFonts w:ascii="Lucida Sans Unicode" w:hAnsi="Lucida Sans Unicode" w:cs="Lucida Sans Unicode"/>
-          <w:sz w:val="20"/>
-          <w:szCs w:val="20"/>
-        </w:rPr>
-        <w:t xml:space="preserve"> personas físicas,</w:t>
-      </w:r>
-      <w:r>
-        <w:rPr>
-          <w:rFonts w:ascii="Lucida Sans Unicode" w:hAnsi="Lucida Sans Unicode" w:cs="Lucida Sans Unicode"/>
-          <w:sz w:val="20"/>
-          <w:szCs w:val="20"/>
-        </w:rPr>
-        <w:t xml:space="preserve"> </w:t>
-      </w:r>
-      <w:r>
-        <w:rPr>
-          <w:rFonts w:ascii="Lucida Sans Unicode" w:hAnsi="Lucida Sans Unicode" w:cs="Lucida Sans Unicode"/>
-          <w:sz w:val="20"/>
-          <w:szCs w:val="20"/>
-        </w:rPr>
-        <w:t>micro y macro-empresas</w:t>
-      </w:r>
-      <w:r>
-        <w:rPr>
-          <w:rFonts w:ascii="Lucida Sans Unicode" w:hAnsi="Lucida Sans Unicode" w:cs="Lucida Sans Unicode"/>
-          <w:sz w:val="20"/>
-          <w:szCs w:val="20"/>
-        </w:rPr>
-        <w:t>.</w:t>
-      </w:r>
-    </w:p>
-    <w:p>
-      <w:pPr>
-        <w:jc w:val="both"/>
-        <w:rPr>
-          <w:rFonts w:ascii="Lucida Sans Unicode" w:hAnsi="Lucida Sans Unicode" w:cs="Lucida Sans Unicode"/>
-          <w:sz w:val="20"/>
-          <w:szCs w:val="20"/>
-        </w:rPr>
-        <w:sectPr>
-          <w:pgSz w:w="12240" w:h="15840"/>
-          <w:pgMar w:top="567" w:right="1041" w:bottom="851" w:left="1134" w:header="708" w:footer="708" w:gutter="0"/>
-          <w:cols w:space="708"/>
-          <w:docGrid w:linePitch="360"/>
-        </w:sectPr>
-      </w:pPr>
-    </w:p>
-    <w:p>
-      <w:pPr>
-        <w:spacing w:after="0"/>
-        <w:jc w:val="right"/>
-        <w:rPr>
-          <w:rFonts w:ascii="Lucida Sans Unicode" w:hAnsi="Lucida Sans Unicode" w:cs="Lucida Sans Unicode"/>
-          <w:b/>
-          <w:sz w:val="24"/>
-          <w:szCs w:val="24"/>
-        </w:rPr>
-      </w:pPr>
-      <w:r>
-        <w:rPr>
-          <w:rFonts w:ascii="Lucida Sans Unicode" w:hAnsi="Lucida Sans Unicode" w:cs="Lucida Sans Unicode"/>
-          <w:b/>
-          <w:sz w:val="24"/>
-          <w:szCs w:val="24"/>
-        </w:rPr>
-        <w:lastRenderedPageBreak/>
-        <w:t>C</w:t>
-      </w:r>
-      <w:r>
-        <w:rPr>
-          <w:rFonts w:ascii="Lucida Sans Unicode" w:hAnsi="Lucida Sans Unicode" w:cs="Lucida Sans Unicode"/>
-          <w:b/>
-          <w:sz w:val="24"/>
-          <w:szCs w:val="24"/>
-        </w:rPr>
-        <w:t>ontacto:</w:t>
-      </w:r>
-    </w:p>
-    <w:p>
-      <w:pPr>
-        <w:spacing w:after="0"/>
-        <w:jc w:val="right"/>
-        <w:rPr>
-          <w:rFonts w:ascii="Lucida Sans Unicode" w:hAnsi="Lucida Sans Unicode" w:cs="Lucida Sans Unicode"/>
-          <w:sz w:val="24"/>
-          <w:szCs w:val="24"/>
-        </w:rPr>
-      </w:pPr>
-      <w:r>
-        <w:rPr>
-          <w:rFonts w:ascii="Lucida Sans Unicode" w:hAnsi="Lucida Sans Unicode" w:cs="Lucida Sans Unicode"/>
-          <w:sz w:val="24"/>
-          <w:szCs w:val="24"/>
-        </w:rPr>
-        <w:t>Ing. Jason López C</w:t>
-      </w:r>
-      <w:r>
-        <w:rPr>
-          <w:rFonts w:ascii="Lucida Sans Unicode" w:hAnsi="Lucida Sans Unicode" w:cs="Lucida Sans Unicode"/>
-          <w:sz w:val="24"/>
-          <w:szCs w:val="24"/>
-        </w:rPr>
-        <w:t>órdoba</w:t>
-      </w:r>
-    </w:p>
-    <w:p>
-      <w:pPr>
-        <w:spacing w:after="0"/>
-        <w:jc w:val="right"/>
-        <w:rPr>
-          <w:rFonts w:ascii="Lucida Sans Unicode" w:hAnsi="Lucida Sans Unicode" w:cs="Lucida Sans Unicode"/>
-          <w:sz w:val="24"/>
-          <w:szCs w:val="24"/>
-        </w:rPr>
-      </w:pPr>
-      <w:r>
-        <w:rPr>
-          <w:rFonts w:ascii="Lucida Sans Unicode" w:hAnsi="Lucida Sans Unicode" w:cs="Lucida Sans Unicode"/>
-          <w:sz w:val="24"/>
-          <w:szCs w:val="24"/>
-        </w:rPr>
-        <w:t>ventas@jlcsolutionscr.com</w:t>
-      </w:r>
-    </w:p>
-    <w:p>
-      <w:pPr>
-        <w:spacing w:after="0"/>
-        <w:jc w:val="right"/>
-        <w:rPr>
-          <w:rFonts w:ascii="Lucida Sans Unicode" w:hAnsi="Lucida Sans Unicode" w:cs="Lucida Sans Unicode"/>
-          <w:sz w:val="24"/>
-          <w:szCs w:val="24"/>
-        </w:rPr>
-      </w:pPr>
-      <w:r>
-        <w:rPr>
-          <w:rFonts w:ascii="Lucida Sans Unicode" w:hAnsi="Lucida Sans Unicode" w:cs="Lucida Sans Unicode"/>
-          <w:sz w:val="24"/>
-          <w:szCs w:val="24"/>
-        </w:rPr>
-        <w:t>8334-8641</w:t>
-      </w:r>
-    </w:p>
-    <w:p>
-      <w:pPr>
-        <w:spacing w:after="0"/>
-        <w:rPr>
-          <w:rFonts w:ascii="Russo One" w:hAnsi="Russo One"/>
-          <w:color w:val="000000" w:themeColor="text1"/>
-          <w:sz w:val="56"/>
-          <w:szCs w:val="56"/>
-        </w:rPr>
-      </w:pPr>
-      <w:r>
-        <w:rPr>
-          <w:rFonts w:ascii="Russo One" w:hAnsi="Russo One"/>
-          <w:i/>
+          <w:rFonts w:ascii="Lucida Sans Unicode" w:hAnsi="Lucida Sans Unicode" w:cs="Lucida Sans Unicode"/>
           <w:noProof/>
-          <w:color w:val="000000" w:themeColor="text1"/>
-          <w:sz w:val="56"/>
-          <w:szCs w:val="56"/>
-          <w:lang w:eastAsia="es-CR"/>
+          <w:sz w:val="24"/>
+          <w:szCs w:val="24"/>
+          <w:lang w:val="en-US"/>
         </w:rPr>
         <w:drawing>
-          <wp:anchor distT="0" distB="0" distL="114300" distR="114300" simplePos="0" relativeHeight="251663360" behindDoc="1" locked="0" layoutInCell="1" allowOverlap="1" wp14:anchorId="15B03ED7" wp14:editId="25678211">
+          <wp:anchor distT="0" distB="0" distL="114300" distR="114300" simplePos="0" relativeHeight="251678720" behindDoc="0" locked="0" layoutInCell="1" allowOverlap="1" wp14:anchorId="00FB6BCF" wp14:editId="48638E4F">
             <wp:simplePos x="0" y="0"/>
             <wp:positionH relativeFrom="column">
-              <wp:posOffset>3661410</wp:posOffset>
+              <wp:posOffset>923925</wp:posOffset>
             </wp:positionH>
             <wp:positionV relativeFrom="paragraph">
-              <wp:posOffset>253365</wp:posOffset>
+              <wp:posOffset>1905</wp:posOffset>
             </wp:positionV>
-            <wp:extent cx="2860675" cy="1271270"/>
-            <wp:effectExtent l="0" t="0" r="0" b="5080"/>
-            <wp:wrapThrough wrapText="bothSides">
-              <wp:wrapPolygon edited="0">
-                <wp:start x="0" y="0"/>
-                <wp:lineTo x="0" y="21363"/>
-                <wp:lineTo x="21432" y="21363"/>
-                <wp:lineTo x="21432" y="0"/>
-                <wp:lineTo x="0" y="0"/>
-              </wp:wrapPolygon>
-            </wp:wrapThrough>
-            <wp:docPr id="2" name="0 Imagen"/>
+            <wp:extent cx="3286125" cy="695325"/>
+            <wp:effectExtent l="0" t="0" r="9525" b="9525"/>
+            <wp:wrapNone/>
+            <wp:docPr id="16" name="0 Imagen"/>
             <wp:cNvGraphicFramePr>
               <a:graphicFrameLocks xmlns:a="http://schemas.openxmlformats.org/drawingml/2006/main" noChangeAspect="1"/>
             </wp:cNvGraphicFramePr>
@@ -509,7 +105,541 @@
               <a:graphicData uri="http://schemas.openxmlformats.org/drawingml/2006/picture">
                 <pic:pic xmlns:pic="http://schemas.openxmlformats.org/drawingml/2006/picture">
                   <pic:nvPicPr>
-                    <pic:cNvPr id="0" name="Logo.jpg"/>
+                    <pic:cNvPr id="0" name="Logo.png"/>
+                    <pic:cNvPicPr/>
+                  </pic:nvPicPr>
+                  <pic:blipFill>
+                    <a:blip r:embed="rId8">
+                      <a:extLst>
+                        <a:ext uri="{28A0092B-C50C-407E-A947-70E740481C1C}">
+                          <a14:useLocalDpi xmlns:a14="http://schemas.microsoft.com/office/drawing/2010/main" val="0"/>
+                        </a:ext>
+                      </a:extLst>
+                    </a:blip>
+                    <a:stretch>
+                      <a:fillRect/>
+                    </a:stretch>
+                  </pic:blipFill>
+                  <pic:spPr>
+                    <a:xfrm>
+                      <a:off x="0" y="0"/>
+                      <a:ext cx="3286125" cy="695325"/>
+                    </a:xfrm>
+                    <a:prstGeom prst="rect">
+                      <a:avLst/>
+                    </a:prstGeom>
+                  </pic:spPr>
+                </pic:pic>
+              </a:graphicData>
+            </a:graphic>
+            <wp14:sizeRelH relativeFrom="page">
+              <wp14:pctWidth>0</wp14:pctWidth>
+            </wp14:sizeRelH>
+            <wp14:sizeRelV relativeFrom="page">
+              <wp14:pctHeight>0</wp14:pctHeight>
+            </wp14:sizeRelV>
+          </wp:anchor>
+        </w:drawing>
+      </w:r>
+    </w:p>
+    <w:p>
+      <w:pPr>
+        <w:spacing w:after="0"/>
+        <w:jc w:val="center"/>
+        <w:rPr>
+          <w:rFonts w:ascii="Russo One" w:hAnsi="Russo One"/>
+          <w:color w:val="000000" w:themeColor="text1"/>
+          <w:sz w:val="44"/>
+          <w:szCs w:val="44"/>
+        </w:rPr>
+      </w:pPr>
+    </w:p>
+    <w:p>
+      <w:pPr>
+        <w:spacing w:after="0"/>
+        <w:ind w:left="708" w:firstLine="708"/>
+        <w:rPr>
+          <w:rFonts w:ascii="Russo One" w:hAnsi="Russo One"/>
+          <w:i/>
+          <w:noProof/>
+          <w:color w:val="000000" w:themeColor="text1"/>
+          <w:sz w:val="56"/>
+          <w:szCs w:val="56"/>
+          <w:lang w:val="en-US"/>
+        </w:rPr>
+      </w:pPr>
+      <w:r>
+        <w:rPr>
+          <w:rFonts w:ascii="Russo One" w:hAnsi="Russo One"/>
+          <w:color w:val="000000" w:themeColor="text1"/>
+          <w:sz w:val="44"/>
+          <w:szCs w:val="44"/>
+        </w:rPr>
+        <w:t xml:space="preserve">Facturación </w:t>
+      </w:r>
+      <w:r>
+        <w:rPr>
+          <w:rFonts w:ascii="Russo One" w:hAnsi="Russo One"/>
+          <w:color w:val="000000" w:themeColor="text1"/>
+          <w:sz w:val="44"/>
+          <w:szCs w:val="44"/>
+        </w:rPr>
+        <w:t>electrónica</w:t>
+      </w:r>
+    </w:p>
+    <w:p>
+      <w:pPr>
+        <w:spacing w:before="120" w:after="0"/>
+        <w:jc w:val="both"/>
+        <w:rPr>
+          <w:rFonts w:ascii="Lucida Sans Unicode" w:hAnsi="Lucida Sans Unicode" w:cs="Lucida Sans Unicode"/>
+        </w:rPr>
+      </w:pPr>
+      <w:bookmarkStart w:id="0" w:name="_GoBack"/>
+      <w:r>
+        <w:rPr>
+          <w:rFonts w:ascii="Lucida Sans Unicode" w:hAnsi="Lucida Sans Unicode" w:cs="Lucida Sans Unicode"/>
+        </w:rPr>
+        <w:t>Facture de forma facil y practica con nuestra aplicación movil.</w:t>
+      </w:r>
+      <w:r>
+        <w:rPr>
+          <w:rFonts w:ascii="Lucida Sans Unicode" w:hAnsi="Lucida Sans Unicode" w:cs="Lucida Sans Unicode"/>
+        </w:rPr>
+        <w:t xml:space="preserve"> Si prefiere uti</w:t>
+      </w:r>
+      <w:r>
+        <w:rPr>
+          <w:rFonts w:ascii="Lucida Sans Unicode" w:hAnsi="Lucida Sans Unicode" w:cs="Lucida Sans Unicode"/>
+        </w:rPr>
+        <w:t xml:space="preserve">lizar nuestra aplicación </w:t>
+      </w:r>
+      <w:bookmarkEnd w:id="0"/>
+      <w:r>
+        <w:rPr>
+          <w:rFonts w:ascii="Lucida Sans Unicode" w:hAnsi="Lucida Sans Unicode" w:cs="Lucida Sans Unicode"/>
+        </w:rPr>
+        <w:t>para escritorio de Windows puede descargarla desde nuestro sitio web.</w:t>
+      </w:r>
+      <w:r>
+        <w:rPr>
+          <w:rFonts w:ascii="Lucida Sans Unicode" w:hAnsi="Lucida Sans Unicode" w:cs="Lucida Sans Unicode"/>
+        </w:rPr>
+        <w:t xml:space="preserve"> </w:t>
+      </w:r>
+      <w:r>
+        <w:rPr>
+          <w:rFonts w:ascii="Lucida Sans Unicode" w:hAnsi="Lucida Sans Unicode" w:cs="Lucida Sans Unicode"/>
+        </w:rPr>
+        <w:t>Ademas simplifique su recepción de facturas de gastos simplemente reenviando su factura electrónica a nuestro buzón de recepció</w:t>
+      </w:r>
+      <w:r>
+        <w:rPr>
+          <w:rFonts w:ascii="Lucida Sans Unicode" w:hAnsi="Lucida Sans Unicode" w:cs="Lucida Sans Unicode"/>
+        </w:rPr>
+        <w:t xml:space="preserve">n: </w:t>
+      </w:r>
+      <w:hyperlink r:id="rId9" w:history="1">
+        <w:r>
+          <w:rPr>
+            <w:rStyle w:val="Hipervnculo"/>
+            <w:rFonts w:ascii="Lucida Sans Unicode" w:hAnsi="Lucida Sans Unicode" w:cs="Lucida Sans Unicode"/>
+          </w:rPr>
+          <w:t>recepcion@jlcsolutionscr.com</w:t>
+        </w:r>
+      </w:hyperlink>
+      <w:r>
+        <w:rPr>
+          <w:rFonts w:ascii="Lucida Sans Unicode" w:hAnsi="Lucida Sans Unicode" w:cs="Lucida Sans Unicode"/>
+        </w:rPr>
+        <w:t xml:space="preserve"> y </w:t>
+      </w:r>
+      <w:hyperlink r:id="rId10" w:history="1">
+        <w:r>
+          <w:rPr>
+            <w:rStyle w:val="Hipervnculo"/>
+            <w:rFonts w:ascii="Lucida Sans Unicode" w:hAnsi="Lucida Sans Unicode" w:cs="Lucida Sans Unicode"/>
+          </w:rPr>
+          <w:t>recepciongasto@jlcsolutionscr.com</w:t>
+        </w:r>
+      </w:hyperlink>
+      <w:r>
+        <w:rPr>
+          <w:rFonts w:ascii="Lucida Sans Unicode" w:hAnsi="Lucida Sans Unicode" w:cs="Lucida Sans Unicode"/>
+        </w:rPr>
+        <w:t xml:space="preserve"> </w:t>
+      </w:r>
+    </w:p>
+    <w:p>
+      <w:pPr>
+        <w:spacing w:before="120" w:after="0"/>
+        <w:jc w:val="both"/>
+        <w:rPr>
+          <w:rFonts w:ascii="Lucida Sans Unicode" w:hAnsi="Lucida Sans Unicode" w:cs="Lucida Sans Unicode"/>
+        </w:rPr>
+      </w:pPr>
+      <w:r>
+        <w:rPr>
+          <w:rFonts w:ascii="Lucida Sans Unicode" w:hAnsi="Lucida Sans Unicode" w:cs="Lucida Sans Unicode"/>
+        </w:rPr>
+        <w:t>Conozca nuestros productos</w:t>
+      </w:r>
+      <w:r>
+        <w:rPr>
+          <w:rFonts w:ascii="Lucida Sans Unicode" w:hAnsi="Lucida Sans Unicode" w:cs="Lucida Sans Unicode"/>
+        </w:rPr>
+        <w:t xml:space="preserve"> ingresando a nuestro sitio web y descargue nuestra aplicaci</w:t>
+      </w:r>
+      <w:r>
+        <w:rPr>
+          <w:rFonts w:ascii="Lucida Sans Unicode" w:hAnsi="Lucida Sans Unicode" w:cs="Lucida Sans Unicode"/>
+        </w:rPr>
+        <w:t>ó</w:t>
+      </w:r>
+      <w:r>
+        <w:rPr>
+          <w:rFonts w:ascii="Lucida Sans Unicode" w:hAnsi="Lucida Sans Unicode" w:cs="Lucida Sans Unicode"/>
+        </w:rPr>
+        <w:t>n para dispositivos m</w:t>
+      </w:r>
+      <w:r>
+        <w:rPr>
+          <w:rFonts w:ascii="Lucida Sans Unicode" w:hAnsi="Lucida Sans Unicode" w:cs="Lucida Sans Unicode"/>
+        </w:rPr>
+        <w:t>ó</w:t>
+      </w:r>
+      <w:r>
+        <w:rPr>
+          <w:rFonts w:ascii="Lucida Sans Unicode" w:hAnsi="Lucida Sans Unicode" w:cs="Lucida Sans Unicode"/>
+        </w:rPr>
+        <w:t>biles</w:t>
+      </w:r>
+      <w:r>
+        <w:rPr>
+          <w:rFonts w:ascii="Lucida Sans Unicode" w:hAnsi="Lucida Sans Unicode" w:cs="Lucida Sans Unicode"/>
+        </w:rPr>
+        <w:t xml:space="preserve"> desde el Google Play Store</w:t>
+      </w:r>
+      <w:r>
+        <w:rPr>
+          <w:rFonts w:ascii="Lucida Sans Unicode" w:hAnsi="Lucida Sans Unicode" w:cs="Lucida Sans Unicode"/>
+        </w:rPr>
+        <w:t>:</w:t>
+      </w:r>
+    </w:p>
+    <w:p>
+      <w:pPr>
+        <w:spacing w:after="0" w:line="240" w:lineRule="auto"/>
+        <w:jc w:val="both"/>
+        <w:rPr>
+          <w:rFonts w:ascii="Lucida Sans Unicode" w:hAnsi="Lucida Sans Unicode" w:cs="Lucida Sans Unicode"/>
+          <w:sz w:val="24"/>
+          <w:szCs w:val="24"/>
+        </w:rPr>
+      </w:pPr>
+      <w:r>
+        <w:rPr>
+          <w:rFonts w:ascii="Russo One" w:hAnsi="Russo One"/>
+          <w:noProof/>
+          <w:color w:val="000000" w:themeColor="text1"/>
+          <w:sz w:val="44"/>
+          <w:szCs w:val="44"/>
+          <w:lang w:val="en-US"/>
+        </w:rPr>
+        <w:drawing>
+          <wp:anchor distT="0" distB="0" distL="114300" distR="114300" simplePos="0" relativeHeight="251668480" behindDoc="0" locked="0" layoutInCell="1" allowOverlap="1" wp14:anchorId="6C24E722" wp14:editId="5EC40653">
+            <wp:simplePos x="0" y="0"/>
+            <wp:positionH relativeFrom="column">
+              <wp:posOffset>1964055</wp:posOffset>
+            </wp:positionH>
+            <wp:positionV relativeFrom="paragraph">
+              <wp:posOffset>64135</wp:posOffset>
+            </wp:positionV>
+            <wp:extent cx="1329690" cy="1329690"/>
+            <wp:effectExtent l="0" t="0" r="3810" b="3810"/>
+            <wp:wrapNone/>
+            <wp:docPr id="9" name="0 Imagen"/>
+            <wp:cNvGraphicFramePr>
+              <a:graphicFrameLocks xmlns:a="http://schemas.openxmlformats.org/drawingml/2006/main" noChangeAspect="1"/>
+            </wp:cNvGraphicFramePr>
+            <a:graphic xmlns:a="http://schemas.openxmlformats.org/drawingml/2006/main">
+              <a:graphicData uri="http://schemas.openxmlformats.org/drawingml/2006/picture">
+                <pic:pic xmlns:pic="http://schemas.openxmlformats.org/drawingml/2006/picture">
+                  <pic:nvPicPr>
+                    <pic:cNvPr id="0" name="mobile-app-QR-code.png"/>
+                    <pic:cNvPicPr/>
+                  </pic:nvPicPr>
+                  <pic:blipFill>
+                    <a:blip r:embed="rId11">
+                      <a:extLst>
+                        <a:ext uri="{28A0092B-C50C-407E-A947-70E740481C1C}">
+                          <a14:useLocalDpi xmlns:a14="http://schemas.microsoft.com/office/drawing/2010/main" val="0"/>
+                        </a:ext>
+                      </a:extLst>
+                    </a:blip>
+                    <a:stretch>
+                      <a:fillRect/>
+                    </a:stretch>
+                  </pic:blipFill>
+                  <pic:spPr>
+                    <a:xfrm>
+                      <a:off x="0" y="0"/>
+                      <a:ext cx="1329690" cy="1329690"/>
+                    </a:xfrm>
+                    <a:prstGeom prst="rect">
+                      <a:avLst/>
+                    </a:prstGeom>
+                  </pic:spPr>
+                </pic:pic>
+              </a:graphicData>
+            </a:graphic>
+            <wp14:sizeRelH relativeFrom="page">
+              <wp14:pctWidth>0</wp14:pctWidth>
+            </wp14:sizeRelH>
+            <wp14:sizeRelV relativeFrom="page">
+              <wp14:pctHeight>0</wp14:pctHeight>
+            </wp14:sizeRelV>
+          </wp:anchor>
+        </w:drawing>
+      </w:r>
+      <w:r>
+        <w:rPr>
+          <w:rFonts w:ascii="Lucida Sans Unicode" w:hAnsi="Lucida Sans Unicode" w:cs="Lucida Sans Unicode"/>
+          <w:noProof/>
+          <w:sz w:val="24"/>
+          <w:szCs w:val="24"/>
+          <w:lang w:val="en-US"/>
+        </w:rPr>
+        <w:drawing>
+          <wp:anchor distT="0" distB="0" distL="114300" distR="114300" simplePos="0" relativeHeight="251677696" behindDoc="0" locked="0" layoutInCell="1" allowOverlap="1" wp14:anchorId="21338B7A" wp14:editId="517A7B52">
+            <wp:simplePos x="0" y="0"/>
+            <wp:positionH relativeFrom="column">
+              <wp:posOffset>590550</wp:posOffset>
+            </wp:positionH>
+            <wp:positionV relativeFrom="paragraph">
+              <wp:posOffset>158115</wp:posOffset>
+            </wp:positionV>
+            <wp:extent cx="1162050" cy="1162050"/>
+            <wp:effectExtent l="0" t="0" r="0" b="0"/>
+            <wp:wrapNone/>
+            <wp:docPr id="10" name="0 Imagen"/>
+            <wp:cNvGraphicFramePr>
+              <a:graphicFrameLocks xmlns:a="http://schemas.openxmlformats.org/drawingml/2006/main" noChangeAspect="1"/>
+            </wp:cNvGraphicFramePr>
+            <a:graphic xmlns:a="http://schemas.openxmlformats.org/drawingml/2006/main">
+              <a:graphicData uri="http://schemas.openxmlformats.org/drawingml/2006/picture">
+                <pic:pic xmlns:pic="http://schemas.openxmlformats.org/drawingml/2006/picture">
+                  <pic:nvPicPr>
+                    <pic:cNvPr id="0" name="LogoStore.png"/>
+                    <pic:cNvPicPr/>
+                  </pic:nvPicPr>
+                  <pic:blipFill>
+                    <a:blip r:embed="rId12" cstate="print">
+                      <a:extLst>
+                        <a:ext uri="{28A0092B-C50C-407E-A947-70E740481C1C}">
+                          <a14:useLocalDpi xmlns:a14="http://schemas.microsoft.com/office/drawing/2010/main" val="0"/>
+                        </a:ext>
+                      </a:extLst>
+                    </a:blip>
+                    <a:stretch>
+                      <a:fillRect/>
+                    </a:stretch>
+                  </pic:blipFill>
+                  <pic:spPr>
+                    <a:xfrm>
+                      <a:off x="0" y="0"/>
+                      <a:ext cx="1162050" cy="1162050"/>
+                    </a:xfrm>
+                    <a:prstGeom prst="rect">
+                      <a:avLst/>
+                    </a:prstGeom>
+                  </pic:spPr>
+                </pic:pic>
+              </a:graphicData>
+            </a:graphic>
+            <wp14:sizeRelH relativeFrom="page">
+              <wp14:pctWidth>0</wp14:pctWidth>
+            </wp14:sizeRelH>
+            <wp14:sizeRelV relativeFrom="page">
+              <wp14:pctHeight>0</wp14:pctHeight>
+            </wp14:sizeRelV>
+          </wp:anchor>
+        </w:drawing>
+      </w:r>
+    </w:p>
+    <w:p>
+      <w:pPr>
+        <w:spacing w:after="0" w:line="240" w:lineRule="auto"/>
+        <w:jc w:val="both"/>
+        <w:rPr>
+          <w:rFonts w:ascii="Lucida Sans Unicode" w:hAnsi="Lucida Sans Unicode" w:cs="Lucida Sans Unicode"/>
+          <w:sz w:val="24"/>
+          <w:szCs w:val="24"/>
+        </w:rPr>
+        <w:sectPr>
+          <w:pgSz w:w="12240" w:h="15840"/>
+          <w:pgMar w:top="567" w:right="810" w:bottom="851" w:left="810" w:header="708" w:footer="708" w:gutter="0"/>
+          <w:cols w:space="708"/>
+          <w:docGrid w:linePitch="360"/>
+        </w:sectPr>
+      </w:pPr>
+    </w:p>
+    <w:p>
+      <w:pPr>
+        <w:spacing w:after="0"/>
+        <w:jc w:val="right"/>
+        <w:rPr>
+          <w:rFonts w:ascii="Lucida Sans Unicode" w:hAnsi="Lucida Sans Unicode" w:cs="Lucida Sans Unicode"/>
+          <w:sz w:val="24"/>
+          <w:szCs w:val="24"/>
+        </w:rPr>
+      </w:pPr>
+      <w:r>
+        <w:rPr>
+          <w:rFonts w:ascii="Lucida Sans Unicode" w:hAnsi="Lucida Sans Unicode" w:cs="Lucida Sans Unicode"/>
+          <w:sz w:val="24"/>
+          <w:szCs w:val="24"/>
+        </w:rPr>
+        <w:lastRenderedPageBreak/>
+        <w:t>Ing. Jason López Córdoba</w:t>
+      </w:r>
+    </w:p>
+    <w:p>
+      <w:pPr>
+        <w:spacing w:after="0"/>
+        <w:jc w:val="right"/>
+        <w:rPr>
+          <w:rFonts w:ascii="Lucida Sans Unicode" w:hAnsi="Lucida Sans Unicode" w:cs="Lucida Sans Unicode"/>
+          <w:sz w:val="24"/>
+          <w:szCs w:val="24"/>
+        </w:rPr>
+      </w:pPr>
+      <w:r>
+        <w:rPr>
+          <w:rFonts w:ascii="Lucida Sans Unicode" w:hAnsi="Lucida Sans Unicode" w:cs="Lucida Sans Unicode"/>
+          <w:sz w:val="24"/>
+          <w:szCs w:val="24"/>
+        </w:rPr>
+        <w:t>Tel: (506) 8334-8641</w:t>
+      </w:r>
+    </w:p>
+    <w:p>
+      <w:pPr>
+        <w:spacing w:after="0"/>
+        <w:jc w:val="right"/>
+        <w:rPr>
+          <w:rFonts w:ascii="Lucida Sans Unicode" w:hAnsi="Lucida Sans Unicode" w:cs="Lucida Sans Unicode"/>
+          <w:sz w:val="24"/>
+          <w:szCs w:val="24"/>
+        </w:rPr>
+      </w:pPr>
+      <w:r>
+        <w:rPr>
+          <w:rFonts w:ascii="Lucida Sans Unicode" w:hAnsi="Lucida Sans Unicode" w:cs="Lucida Sans Unicode"/>
+          <w:sz w:val="24"/>
+          <w:szCs w:val="24"/>
+        </w:rPr>
+        <w:t>WebSite</w:t>
+      </w:r>
+      <w:r>
+        <w:rPr>
+          <w:rFonts w:ascii="Lucida Sans Unicode" w:hAnsi="Lucida Sans Unicode" w:cs="Lucida Sans Unicode"/>
+          <w:sz w:val="24"/>
+          <w:szCs w:val="24"/>
+        </w:rPr>
+        <w:t xml:space="preserve">: </w:t>
+      </w:r>
+      <w:r>
+        <w:rPr>
+          <w:rStyle w:val="Hipervnculo"/>
+          <w:rFonts w:ascii="Lucida Sans Unicode" w:hAnsi="Lucida Sans Unicode" w:cs="Lucida Sans Unicode"/>
+          <w:sz w:val="24"/>
+          <w:szCs w:val="24"/>
+        </w:rPr>
+        <w:t>jlcsolutionscr.com</w:t>
+      </w:r>
+    </w:p>
+    <w:p>
+      <w:pPr>
+        <w:spacing w:after="0"/>
+        <w:jc w:val="right"/>
+        <w:rPr>
+          <w:rFonts w:ascii="Lucida Sans Unicode" w:hAnsi="Lucida Sans Unicode" w:cs="Lucida Sans Unicode"/>
+          <w:sz w:val="24"/>
+          <w:szCs w:val="24"/>
+        </w:rPr>
+      </w:pPr>
+      <w:r>
+        <w:rPr>
+          <w:rFonts w:ascii="Lucida Sans Unicode" w:hAnsi="Lucida Sans Unicode" w:cs="Lucida Sans Unicode"/>
+          <w:sz w:val="24"/>
+          <w:szCs w:val="24"/>
+        </w:rPr>
+        <w:t xml:space="preserve">Email: </w:t>
+      </w:r>
+      <w:hyperlink r:id="rId13" w:history="1">
+        <w:r>
+          <w:rPr>
+            <w:rStyle w:val="Hipervnculo"/>
+            <w:rFonts w:ascii="Lucida Sans Unicode" w:hAnsi="Lucida Sans Unicode" w:cs="Lucida Sans Unicode"/>
+            <w:sz w:val="24"/>
+            <w:szCs w:val="24"/>
+          </w:rPr>
+          <w:t>ventas@jlcsolutionscr.com</w:t>
+        </w:r>
+      </w:hyperlink>
+    </w:p>
+    <w:p>
+      <w:pPr>
+        <w:spacing w:after="0"/>
+        <w:jc w:val="right"/>
+        <w:rPr>
+          <w:rFonts w:ascii="Lucida Sans Unicode" w:hAnsi="Lucida Sans Unicode" w:cs="Lucida Sans Unicode"/>
+          <w:sz w:val="24"/>
+          <w:szCs w:val="24"/>
+        </w:rPr>
+      </w:pPr>
+    </w:p>
+    <w:p>
+      <w:pPr>
+        <w:spacing w:after="0"/>
+        <w:jc w:val="right"/>
+        <w:rPr>
+          <w:rFonts w:ascii="Lucida Sans Unicode" w:hAnsi="Lucida Sans Unicode" w:cs="Lucida Sans Unicode"/>
+          <w:sz w:val="24"/>
+          <w:szCs w:val="24"/>
+        </w:rPr>
+      </w:pPr>
+      <w:r>
+        <w:rPr>
+          <w:rFonts w:ascii="Russo One" w:hAnsi="Russo One"/>
+          <w:noProof/>
+          <w:color w:val="000000" w:themeColor="text1"/>
+          <w:sz w:val="44"/>
+          <w:szCs w:val="44"/>
+          <w:lang w:val="en-US"/>
+        </w:rPr>
+        <w:drawing>
+          <wp:anchor distT="0" distB="0" distL="114300" distR="114300" simplePos="0" relativeHeight="251686912" behindDoc="0" locked="0" layoutInCell="1" allowOverlap="1" wp14:anchorId="3349B394" wp14:editId="2D7AF7FA">
+            <wp:simplePos x="0" y="0"/>
+            <wp:positionH relativeFrom="column">
+              <wp:posOffset>5450205</wp:posOffset>
+            </wp:positionH>
+            <wp:positionV relativeFrom="paragraph">
+              <wp:posOffset>175260</wp:posOffset>
+            </wp:positionV>
+            <wp:extent cx="1276350" cy="1230630"/>
+            <wp:effectExtent l="0" t="0" r="0" b="7620"/>
+            <wp:wrapNone/>
+            <wp:docPr id="22" name="0 Imagen"/>
+            <wp:cNvGraphicFramePr>
+              <a:graphicFrameLocks xmlns:a="http://schemas.openxmlformats.org/drawingml/2006/main" noChangeAspect="1"/>
+            </wp:cNvGraphicFramePr>
+            <a:graphic xmlns:a="http://schemas.openxmlformats.org/drawingml/2006/main">
+              <a:graphicData uri="http://schemas.openxmlformats.org/drawingml/2006/picture">
+                <pic:pic xmlns:pic="http://schemas.openxmlformats.org/drawingml/2006/picture">
+                  <pic:nvPicPr>
+                    <pic:cNvPr id="0" name="icon-os.png"/>
                     <pic:cNvPicPr/>
                   </pic:nvPicPr>
                   <pic:blipFill>
@@ -527,7 +657,7 @@
                   <pic:spPr>
                     <a:xfrm>
                       <a:off x="0" y="0"/>
-                      <a:ext cx="2860675" cy="1271270"/>
+                      <a:ext cx="1276350" cy="1230630"/>
                     </a:xfrm>
                     <a:prstGeom prst="rect">
                       <a:avLst/>
@@ -550,73 +680,6 @@
       <w:pPr>
         <w:spacing w:after="0"/>
         <w:rPr>
-          <w:rFonts w:ascii="Impact" w:hAnsi="Impact"/>
-          <w:i/>
-          <w:color w:val="000000" w:themeColor="text1"/>
-          <w:sz w:val="56"/>
-          <w:szCs w:val="56"/>
-        </w:rPr>
-      </w:pPr>
-      <w:r>
-        <w:rPr>
-          <w:rFonts w:ascii="Russo One" w:hAnsi="Russo One"/>
-          <w:i/>
-          <w:color w:val="000000" w:themeColor="text1"/>
-          <w:sz w:val="56"/>
-          <w:szCs w:val="56"/>
-        </w:rPr>
-        <w:t>JLC Solutions</w:t>
-      </w:r>
-    </w:p>
-    <w:p>
-      <w:pPr>
-        <w:spacing w:after="0"/>
-        <w:rPr>
-          <w:rFonts w:ascii="Russo One" w:hAnsi="Russo One"/>
-          <w:i/>
-          <w:color w:val="000000" w:themeColor="text1"/>
-          <w:sz w:val="28"/>
-          <w:szCs w:val="28"/>
-        </w:rPr>
-      </w:pPr>
-      <w:r>
-        <w:rPr>
-          <w:rFonts w:ascii="Russo One" w:hAnsi="Russo One"/>
-          <w:i/>
-          <w:color w:val="000000" w:themeColor="text1"/>
-          <w:sz w:val="28"/>
-          <w:szCs w:val="28"/>
-        </w:rPr>
-        <w:t>Software Development</w:t>
-      </w:r>
-      <w:r>
-        <w:rPr>
-          <w:rFonts w:ascii="Russo One" w:hAnsi="Russo One"/>
-          <w:i/>
-          <w:color w:val="000000" w:themeColor="text1"/>
-          <w:sz w:val="28"/>
-          <w:szCs w:val="28"/>
-        </w:rPr>
-        <w:t xml:space="preserve"> Company</w:t>
-      </w:r>
-    </w:p>
-    <w:p>
-      <w:pPr>
-        <w:spacing w:after="0"/>
-        <w:jc w:val="center"/>
-        <w:rPr>
-          <w:rFonts w:ascii="Impact" w:hAnsi="Impact"/>
-          <w:color w:val="000000" w:themeColor="text1"/>
-          <w:sz w:val="44"/>
-          <w:szCs w:val="44"/>
-        </w:rPr>
-      </w:pPr>
-    </w:p>
-    <w:p>
-      <w:pPr>
-        <w:spacing w:after="0"/>
-        <w:jc w:val="center"/>
-        <w:rPr>
           <w:rFonts w:ascii="Russo One" w:hAnsi="Russo One"/>
           <w:color w:val="000000" w:themeColor="text1"/>
           <w:sz w:val="44"/>
@@ -625,177 +688,399 @@
       </w:pPr>
       <w:r>
         <w:rPr>
+          <w:rFonts w:ascii="Lucida Sans Unicode" w:hAnsi="Lucida Sans Unicode" w:cs="Lucida Sans Unicode"/>
+          <w:noProof/>
+          <w:sz w:val="24"/>
+          <w:szCs w:val="24"/>
+          <w:lang w:val="en-US"/>
+        </w:rPr>
+        <w:drawing>
+          <wp:anchor distT="0" distB="0" distL="114300" distR="114300" simplePos="0" relativeHeight="251683840" behindDoc="0" locked="0" layoutInCell="1" allowOverlap="1" wp14:anchorId="79E73668" wp14:editId="361F2DFD">
+            <wp:simplePos x="0" y="0"/>
+            <wp:positionH relativeFrom="column">
+              <wp:posOffset>923925</wp:posOffset>
+            </wp:positionH>
+            <wp:positionV relativeFrom="paragraph">
+              <wp:posOffset>1905</wp:posOffset>
+            </wp:positionV>
+            <wp:extent cx="3286125" cy="695325"/>
+            <wp:effectExtent l="0" t="0" r="9525" b="9525"/>
+            <wp:wrapNone/>
+            <wp:docPr id="17" name="0 Imagen"/>
+            <wp:cNvGraphicFramePr>
+              <a:graphicFrameLocks xmlns:a="http://schemas.openxmlformats.org/drawingml/2006/main" noChangeAspect="1"/>
+            </wp:cNvGraphicFramePr>
+            <a:graphic xmlns:a="http://schemas.openxmlformats.org/drawingml/2006/main">
+              <a:graphicData uri="http://schemas.openxmlformats.org/drawingml/2006/picture">
+                <pic:pic xmlns:pic="http://schemas.openxmlformats.org/drawingml/2006/picture">
+                  <pic:nvPicPr>
+                    <pic:cNvPr id="0" name="Logo.png"/>
+                    <pic:cNvPicPr/>
+                  </pic:nvPicPr>
+                  <pic:blipFill>
+                    <a:blip r:embed="rId8">
+                      <a:extLst>
+                        <a:ext uri="{28A0092B-C50C-407E-A947-70E740481C1C}">
+                          <a14:useLocalDpi xmlns:a14="http://schemas.microsoft.com/office/drawing/2010/main" val="0"/>
+                        </a:ext>
+                      </a:extLst>
+                    </a:blip>
+                    <a:stretch>
+                      <a:fillRect/>
+                    </a:stretch>
+                  </pic:blipFill>
+                  <pic:spPr>
+                    <a:xfrm>
+                      <a:off x="0" y="0"/>
+                      <a:ext cx="3286125" cy="695325"/>
+                    </a:xfrm>
+                    <a:prstGeom prst="rect">
+                      <a:avLst/>
+                    </a:prstGeom>
+                  </pic:spPr>
+                </pic:pic>
+              </a:graphicData>
+            </a:graphic>
+            <wp14:sizeRelH relativeFrom="page">
+              <wp14:pctWidth>0</wp14:pctWidth>
+            </wp14:sizeRelH>
+            <wp14:sizeRelV relativeFrom="page">
+              <wp14:pctHeight>0</wp14:pctHeight>
+            </wp14:sizeRelV>
+          </wp:anchor>
+        </w:drawing>
+      </w:r>
+    </w:p>
+    <w:p>
+      <w:pPr>
+        <w:spacing w:after="0"/>
+        <w:jc w:val="center"/>
+        <w:rPr>
           <w:rFonts w:ascii="Russo One" w:hAnsi="Russo One"/>
           <w:color w:val="000000" w:themeColor="text1"/>
           <w:sz w:val="44"/>
           <w:szCs w:val="44"/>
         </w:rPr>
-        <w:t>Facturación electrónica.</w:t>
-      </w:r>
-    </w:p>
-    <w:p>
-      <w:pPr>
-        <w:jc w:val="both"/>
-        <w:rPr>
-          <w:rFonts w:ascii="Lucida Sans Unicode" w:hAnsi="Lucida Sans Unicode" w:cs="Lucida Sans Unicode"/>
+      </w:pPr>
+    </w:p>
+    <w:p>
+      <w:pPr>
+        <w:spacing w:after="0"/>
+        <w:ind w:left="708" w:firstLine="708"/>
+        <w:rPr>
+          <w:rFonts w:ascii="Russo One" w:hAnsi="Russo One"/>
+          <w:i/>
+          <w:noProof/>
           <w:color w:val="000000" w:themeColor="text1"/>
           <w:sz w:val="56"/>
           <w:szCs w:val="56"/>
-        </w:rPr>
-      </w:pPr>
-      <w:r>
-        <w:rPr>
-          <w:rFonts w:ascii="Lucida Sans Unicode" w:hAnsi="Lucida Sans Unicode" w:cs="Lucida Sans Unicode"/>
-          <w:sz w:val="20"/>
-          <w:szCs w:val="20"/>
-        </w:rPr>
-        <w:t>Contamos con un sistema de facturación simple</w:t>
-      </w:r>
-      <w:r>
-        <w:rPr>
-          <w:rFonts w:ascii="Lucida Sans Unicode" w:hAnsi="Lucida Sans Unicode" w:cs="Lucida Sans Unicode"/>
-          <w:sz w:val="20"/>
-          <w:szCs w:val="20"/>
-        </w:rPr>
-        <w:t xml:space="preserve"> rápido</w:t>
-      </w:r>
-      <w:r>
-        <w:rPr>
-          <w:rFonts w:ascii="Lucida Sans Unicode" w:hAnsi="Lucida Sans Unicode" w:cs="Lucida Sans Unicode"/>
-          <w:sz w:val="20"/>
-          <w:szCs w:val="20"/>
-        </w:rPr>
-        <w:t xml:space="preserve"> y robusto, en tres sencillos pasos puede generar su facturación electrónica, notas de crédito, mensajes receptores para aceptar facturas de gastos.</w:t>
-      </w:r>
-    </w:p>
-    <w:p>
-      <w:pPr>
+          <w:lang w:val="en-US"/>
+        </w:rPr>
+      </w:pPr>
+      <w:r>
+        <w:rPr>
+          <w:rFonts w:ascii="Russo One" w:hAnsi="Russo One"/>
+          <w:color w:val="000000" w:themeColor="text1"/>
+          <w:sz w:val="44"/>
+          <w:szCs w:val="44"/>
+        </w:rPr>
+        <w:t xml:space="preserve">Facturación </w:t>
+      </w:r>
+      <w:r>
+        <w:rPr>
+          <w:rFonts w:ascii="Russo One" w:hAnsi="Russo One"/>
+          <w:color w:val="000000" w:themeColor="text1"/>
+          <w:sz w:val="44"/>
+          <w:szCs w:val="44"/>
+        </w:rPr>
+        <w:t>electrónica</w:t>
+      </w:r>
+    </w:p>
+    <w:p>
+      <w:pPr>
+        <w:spacing w:before="120" w:after="0"/>
         <w:jc w:val="both"/>
         <w:rPr>
           <w:rFonts w:ascii="Lucida Sans Unicode" w:hAnsi="Lucida Sans Unicode" w:cs="Lucida Sans Unicode"/>
-          <w:sz w:val="20"/>
-          <w:szCs w:val="20"/>
-        </w:rPr>
-      </w:pPr>
-      <w:r>
-        <w:rPr>
-          <w:rFonts w:ascii="Lucida Sans Unicode" w:hAnsi="Lucida Sans Unicode" w:cs="Lucida Sans Unicode"/>
-          <w:sz w:val="20"/>
-          <w:szCs w:val="20"/>
-        </w:rPr>
-        <w:t xml:space="preserve">Adicionalmente cuenta con un módulo para registro de egresos y un reporte de movimientos por rango de fechas que le permite tener la información del movimiento de su negocio para </w:t>
-      </w:r>
-      <w:r>
-        <w:rPr>
-          <w:rFonts w:ascii="Lucida Sans Unicode" w:hAnsi="Lucida Sans Unicode" w:cs="Lucida Sans Unicode"/>
-          <w:sz w:val="20"/>
-          <w:szCs w:val="20"/>
-        </w:rPr>
-        <w:t>ese periodo</w:t>
-      </w:r>
-      <w:r>
-        <w:rPr>
-          <w:rFonts w:ascii="Lucida Sans Unicode" w:hAnsi="Lucida Sans Unicode" w:cs="Lucida Sans Unicode"/>
-          <w:sz w:val="20"/>
-          <w:szCs w:val="20"/>
-        </w:rPr>
-        <w:t>.</w:t>
-      </w:r>
-    </w:p>
-    <w:p>
-      <w:pPr>
+        </w:rPr>
+      </w:pPr>
+      <w:r>
+        <w:rPr>
+          <w:rFonts w:ascii="Lucida Sans Unicode" w:hAnsi="Lucida Sans Unicode" w:cs="Lucida Sans Unicode"/>
+        </w:rPr>
+        <w:t>Facture de forma facil y practica con nuestra aplicación movil.</w:t>
+      </w:r>
+      <w:r>
+        <w:rPr>
+          <w:rFonts w:ascii="Lucida Sans Unicode" w:hAnsi="Lucida Sans Unicode" w:cs="Lucida Sans Unicode"/>
+        </w:rPr>
+        <w:t xml:space="preserve"> Si prefiere uti</w:t>
+      </w:r>
+      <w:r>
+        <w:rPr>
+          <w:rFonts w:ascii="Lucida Sans Unicode" w:hAnsi="Lucida Sans Unicode" w:cs="Lucida Sans Unicode"/>
+        </w:rPr>
+        <w:t>lizar nuestra aplicación para escritorio de Windows puede descargarla desde nuestro sitio web.</w:t>
+      </w:r>
+      <w:r>
+        <w:rPr>
+          <w:rFonts w:ascii="Lucida Sans Unicode" w:hAnsi="Lucida Sans Unicode" w:cs="Lucida Sans Unicode"/>
+        </w:rPr>
+        <w:t xml:space="preserve"> </w:t>
+      </w:r>
+      <w:r>
+        <w:rPr>
+          <w:rFonts w:ascii="Lucida Sans Unicode" w:hAnsi="Lucida Sans Unicode" w:cs="Lucida Sans Unicode"/>
+        </w:rPr>
+        <w:t>Ademas simplifique su recepción de facturas de gastos simplemente reenviando su factura electrónica a nuestro buzón de recepció</w:t>
+      </w:r>
+      <w:r>
+        <w:rPr>
+          <w:rFonts w:ascii="Lucida Sans Unicode" w:hAnsi="Lucida Sans Unicode" w:cs="Lucida Sans Unicode"/>
+        </w:rPr>
+        <w:t xml:space="preserve">n: </w:t>
+      </w:r>
+      <w:hyperlink r:id="rId14" w:history="1">
+        <w:r>
+          <w:rPr>
+            <w:rStyle w:val="Hipervnculo"/>
+            <w:rFonts w:ascii="Lucida Sans Unicode" w:hAnsi="Lucida Sans Unicode" w:cs="Lucida Sans Unicode"/>
+          </w:rPr>
+          <w:t>recepcion@jlcsolutionscr.com</w:t>
+        </w:r>
+      </w:hyperlink>
+      <w:r>
+        <w:rPr>
+          <w:rFonts w:ascii="Lucida Sans Unicode" w:hAnsi="Lucida Sans Unicode" w:cs="Lucida Sans Unicode"/>
+        </w:rPr>
+        <w:t xml:space="preserve"> y </w:t>
+      </w:r>
+      <w:hyperlink r:id="rId15" w:history="1">
+        <w:r>
+          <w:rPr>
+            <w:rStyle w:val="Hipervnculo"/>
+            <w:rFonts w:ascii="Lucida Sans Unicode" w:hAnsi="Lucida Sans Unicode" w:cs="Lucida Sans Unicode"/>
+          </w:rPr>
+          <w:t>recepciongasto@jlcsolutionscr.com</w:t>
+        </w:r>
+      </w:hyperlink>
+    </w:p>
+    <w:p>
+      <w:pPr>
+        <w:spacing w:before="120" w:after="0"/>
         <w:jc w:val="both"/>
         <w:rPr>
           <w:rFonts w:ascii="Lucida Sans Unicode" w:hAnsi="Lucida Sans Unicode" w:cs="Lucida Sans Unicode"/>
-          <w:sz w:val="20"/>
-          <w:szCs w:val="20"/>
-        </w:rPr>
-      </w:pPr>
-      <w:r>
-        <w:rPr>
-          <w:rFonts w:ascii="Lucida Sans Unicode" w:hAnsi="Lucida Sans Unicode" w:cs="Lucida Sans Unicode"/>
-          <w:sz w:val="20"/>
-          <w:szCs w:val="20"/>
-        </w:rPr>
-        <w:t xml:space="preserve">Tenemos los mejores </w:t>
-      </w:r>
-      <w:r>
-        <w:rPr>
-          <w:rFonts w:ascii="Lucida Sans Unicode" w:hAnsi="Lucida Sans Unicode" w:cs="Lucida Sans Unicode"/>
-          <w:sz w:val="20"/>
-          <w:szCs w:val="20"/>
-        </w:rPr>
-        <w:t xml:space="preserve">precios y </w:t>
-      </w:r>
-      <w:r>
-        <w:rPr>
-          <w:rFonts w:ascii="Lucida Sans Unicode" w:hAnsi="Lucida Sans Unicode" w:cs="Lucida Sans Unicode"/>
-          <w:sz w:val="20"/>
-          <w:szCs w:val="20"/>
-        </w:rPr>
-        <w:t xml:space="preserve">planes del </w:t>
-      </w:r>
-      <w:r>
-        <w:rPr>
-          <w:rFonts w:ascii="Lucida Sans Unicode" w:hAnsi="Lucida Sans Unicode" w:cs="Lucida Sans Unicode"/>
-          <w:sz w:val="20"/>
-          <w:szCs w:val="20"/>
-        </w:rPr>
-        <w:t>mercado</w:t>
-      </w:r>
-      <w:r>
-        <w:rPr>
-          <w:rFonts w:ascii="Lucida Sans Unicode" w:hAnsi="Lucida Sans Unicode" w:cs="Lucida Sans Unicode"/>
-          <w:sz w:val="20"/>
-          <w:szCs w:val="20"/>
-        </w:rPr>
-        <w:t xml:space="preserve"> para </w:t>
-      </w:r>
-      <w:r>
-        <w:rPr>
-          <w:rFonts w:ascii="Lucida Sans Unicode" w:hAnsi="Lucida Sans Unicode" w:cs="Lucida Sans Unicode"/>
-          <w:sz w:val="20"/>
-          <w:szCs w:val="20"/>
-        </w:rPr>
-        <w:t>personas físicas,</w:t>
-      </w:r>
-      <w:r>
-        <w:rPr>
-          <w:rFonts w:ascii="Lucida Sans Unicode" w:hAnsi="Lucida Sans Unicode" w:cs="Lucida Sans Unicode"/>
-          <w:sz w:val="20"/>
-          <w:szCs w:val="20"/>
-        </w:rPr>
-        <w:t xml:space="preserve"> </w:t>
-      </w:r>
-      <w:r>
-        <w:rPr>
-          <w:rFonts w:ascii="Lucida Sans Unicode" w:hAnsi="Lucida Sans Unicode" w:cs="Lucida Sans Unicode"/>
-          <w:sz w:val="20"/>
-          <w:szCs w:val="20"/>
-        </w:rPr>
-        <w:t>micro y macro-empresas</w:t>
-      </w:r>
-      <w:r>
-        <w:rPr>
-          <w:rFonts w:ascii="Lucida Sans Unicode" w:hAnsi="Lucida Sans Unicode" w:cs="Lucida Sans Unicode"/>
-          <w:sz w:val="20"/>
-          <w:szCs w:val="20"/>
-        </w:rPr>
-        <w:t>.</w:t>
-      </w:r>
-    </w:p>
-    <w:p>
-      <w:pPr>
+        </w:rPr>
+      </w:pPr>
+      <w:r>
+        <w:rPr>
+          <w:rFonts w:ascii="Lucida Sans Unicode" w:hAnsi="Lucida Sans Unicode" w:cs="Lucida Sans Unicode"/>
+        </w:rPr>
+        <w:t>Conozca nuestros productos</w:t>
+      </w:r>
+      <w:r>
+        <w:rPr>
+          <w:rFonts w:ascii="Lucida Sans Unicode" w:hAnsi="Lucida Sans Unicode" w:cs="Lucida Sans Unicode"/>
+        </w:rPr>
+        <w:t xml:space="preserve"> ingresando a nuestro sitio web y d</w:t>
+      </w:r>
+      <w:r>
+        <w:rPr>
+          <w:rFonts w:ascii="Lucida Sans Unicode" w:hAnsi="Lucida Sans Unicode" w:cs="Lucida Sans Unicode"/>
+        </w:rPr>
+        <w:t>escargue nuestra aplicaci</w:t>
+      </w:r>
+      <w:r>
+        <w:rPr>
+          <w:rFonts w:ascii="Lucida Sans Unicode" w:hAnsi="Lucida Sans Unicode" w:cs="Lucida Sans Unicode"/>
+        </w:rPr>
+        <w:t>ó</w:t>
+      </w:r>
+      <w:r>
+        <w:rPr>
+          <w:rFonts w:ascii="Lucida Sans Unicode" w:hAnsi="Lucida Sans Unicode" w:cs="Lucida Sans Unicode"/>
+        </w:rPr>
+        <w:t>n para dispositivos m</w:t>
+      </w:r>
+      <w:r>
+        <w:rPr>
+          <w:rFonts w:ascii="Lucida Sans Unicode" w:hAnsi="Lucida Sans Unicode" w:cs="Lucida Sans Unicode"/>
+        </w:rPr>
+        <w:t>ó</w:t>
+      </w:r>
+      <w:r>
+        <w:rPr>
+          <w:rFonts w:ascii="Lucida Sans Unicode" w:hAnsi="Lucida Sans Unicode" w:cs="Lucida Sans Unicode"/>
+        </w:rPr>
+        <w:t>biles</w:t>
+      </w:r>
+      <w:r>
+        <w:rPr>
+          <w:rFonts w:ascii="Lucida Sans Unicode" w:hAnsi="Lucida Sans Unicode" w:cs="Lucida Sans Unicode"/>
+        </w:rPr>
+        <w:t xml:space="preserve"> desde el Google Play Store</w:t>
+      </w:r>
+      <w:r>
+        <w:rPr>
+          <w:rFonts w:ascii="Lucida Sans Unicode" w:hAnsi="Lucida Sans Unicode" w:cs="Lucida Sans Unicode"/>
+        </w:rPr>
+        <w:t>:</w:t>
+      </w:r>
+    </w:p>
+    <w:p>
+      <w:pPr>
+        <w:spacing w:after="0" w:line="240" w:lineRule="auto"/>
         <w:jc w:val="both"/>
         <w:rPr>
           <w:rFonts w:ascii="Lucida Sans Unicode" w:hAnsi="Lucida Sans Unicode" w:cs="Lucida Sans Unicode"/>
-          <w:sz w:val="20"/>
-          <w:szCs w:val="20"/>
+          <w:sz w:val="24"/>
+          <w:szCs w:val="24"/>
+        </w:rPr>
+      </w:pPr>
+      <w:r>
+        <w:rPr>
+          <w:rFonts w:ascii="Russo One" w:hAnsi="Russo One"/>
+          <w:noProof/>
+          <w:color w:val="000000" w:themeColor="text1"/>
+          <w:sz w:val="44"/>
+          <w:szCs w:val="44"/>
+          <w:lang w:val="en-US"/>
+        </w:rPr>
+        <w:drawing>
+          <wp:anchor distT="0" distB="0" distL="114300" distR="114300" simplePos="0" relativeHeight="251680768" behindDoc="0" locked="0" layoutInCell="1" allowOverlap="1" wp14:anchorId="704539E4" wp14:editId="2ACACF2C">
+            <wp:simplePos x="0" y="0"/>
+            <wp:positionH relativeFrom="column">
+              <wp:posOffset>1964055</wp:posOffset>
+            </wp:positionH>
+            <wp:positionV relativeFrom="paragraph">
+              <wp:posOffset>64135</wp:posOffset>
+            </wp:positionV>
+            <wp:extent cx="1329690" cy="1329690"/>
+            <wp:effectExtent l="0" t="0" r="3810" b="3810"/>
+            <wp:wrapNone/>
+            <wp:docPr id="19" name="0 Imagen"/>
+            <wp:cNvGraphicFramePr>
+              <a:graphicFrameLocks xmlns:a="http://schemas.openxmlformats.org/drawingml/2006/main" noChangeAspect="1"/>
+            </wp:cNvGraphicFramePr>
+            <a:graphic xmlns:a="http://schemas.openxmlformats.org/drawingml/2006/main">
+              <a:graphicData uri="http://schemas.openxmlformats.org/drawingml/2006/picture">
+                <pic:pic xmlns:pic="http://schemas.openxmlformats.org/drawingml/2006/picture">
+                  <pic:nvPicPr>
+                    <pic:cNvPr id="0" name="mobile-app-QR-code.png"/>
+                    <pic:cNvPicPr/>
+                  </pic:nvPicPr>
+                  <pic:blipFill>
+                    <a:blip r:embed="rId11">
+                      <a:extLst>
+                        <a:ext uri="{28A0092B-C50C-407E-A947-70E740481C1C}">
+                          <a14:useLocalDpi xmlns:a14="http://schemas.microsoft.com/office/drawing/2010/main" val="0"/>
+                        </a:ext>
+                      </a:extLst>
+                    </a:blip>
+                    <a:stretch>
+                      <a:fillRect/>
+                    </a:stretch>
+                  </pic:blipFill>
+                  <pic:spPr>
+                    <a:xfrm>
+                      <a:off x="0" y="0"/>
+                      <a:ext cx="1329690" cy="1329690"/>
+                    </a:xfrm>
+                    <a:prstGeom prst="rect">
+                      <a:avLst/>
+                    </a:prstGeom>
+                  </pic:spPr>
+                </pic:pic>
+              </a:graphicData>
+            </a:graphic>
+            <wp14:sizeRelH relativeFrom="page">
+              <wp14:pctWidth>0</wp14:pctWidth>
+            </wp14:sizeRelH>
+            <wp14:sizeRelV relativeFrom="page">
+              <wp14:pctHeight>0</wp14:pctHeight>
+            </wp14:sizeRelV>
+          </wp:anchor>
+        </w:drawing>
+      </w:r>
+      <w:r>
+        <w:rPr>
+          <w:rFonts w:ascii="Lucida Sans Unicode" w:hAnsi="Lucida Sans Unicode" w:cs="Lucida Sans Unicode"/>
+          <w:noProof/>
+          <w:sz w:val="24"/>
+          <w:szCs w:val="24"/>
+          <w:lang w:val="en-US"/>
+        </w:rPr>
+        <w:drawing>
+          <wp:anchor distT="0" distB="0" distL="114300" distR="114300" simplePos="0" relativeHeight="251682816" behindDoc="0" locked="0" layoutInCell="1" allowOverlap="1" wp14:anchorId="417AA1D4" wp14:editId="189F0980">
+            <wp:simplePos x="0" y="0"/>
+            <wp:positionH relativeFrom="column">
+              <wp:posOffset>590550</wp:posOffset>
+            </wp:positionH>
+            <wp:positionV relativeFrom="paragraph">
+              <wp:posOffset>158115</wp:posOffset>
+            </wp:positionV>
+            <wp:extent cx="1162050" cy="1162050"/>
+            <wp:effectExtent l="0" t="0" r="0" b="0"/>
+            <wp:wrapNone/>
+            <wp:docPr id="20" name="0 Imagen"/>
+            <wp:cNvGraphicFramePr>
+              <a:graphicFrameLocks xmlns:a="http://schemas.openxmlformats.org/drawingml/2006/main" noChangeAspect="1"/>
+            </wp:cNvGraphicFramePr>
+            <a:graphic xmlns:a="http://schemas.openxmlformats.org/drawingml/2006/main">
+              <a:graphicData uri="http://schemas.openxmlformats.org/drawingml/2006/picture">
+                <pic:pic xmlns:pic="http://schemas.openxmlformats.org/drawingml/2006/picture">
+                  <pic:nvPicPr>
+                    <pic:cNvPr id="0" name="LogoStore.png"/>
+                    <pic:cNvPicPr/>
+                  </pic:nvPicPr>
+                  <pic:blipFill>
+                    <a:blip r:embed="rId12" cstate="print">
+                      <a:extLst>
+                        <a:ext uri="{28A0092B-C50C-407E-A947-70E740481C1C}">
+                          <a14:useLocalDpi xmlns:a14="http://schemas.microsoft.com/office/drawing/2010/main" val="0"/>
+                        </a:ext>
+                      </a:extLst>
+                    </a:blip>
+                    <a:stretch>
+                      <a:fillRect/>
+                    </a:stretch>
+                  </pic:blipFill>
+                  <pic:spPr>
+                    <a:xfrm>
+                      <a:off x="0" y="0"/>
+                      <a:ext cx="1162050" cy="1162050"/>
+                    </a:xfrm>
+                    <a:prstGeom prst="rect">
+                      <a:avLst/>
+                    </a:prstGeom>
+                  </pic:spPr>
+                </pic:pic>
+              </a:graphicData>
+            </a:graphic>
+            <wp14:sizeRelH relativeFrom="page">
+              <wp14:pctWidth>0</wp14:pctWidth>
+            </wp14:sizeRelH>
+            <wp14:sizeRelV relativeFrom="page">
+              <wp14:pctHeight>0</wp14:pctHeight>
+            </wp14:sizeRelV>
+          </wp:anchor>
+        </w:drawing>
+      </w:r>
+    </w:p>
+    <w:p>
+      <w:pPr>
+        <w:spacing w:after="0" w:line="240" w:lineRule="auto"/>
+        <w:jc w:val="both"/>
+        <w:rPr>
+          <w:rFonts w:ascii="Lucida Sans Unicode" w:hAnsi="Lucida Sans Unicode" w:cs="Lucida Sans Unicode"/>
+          <w:sz w:val="24"/>
+          <w:szCs w:val="24"/>
         </w:rPr>
         <w:sectPr>
           <w:type w:val="continuous"/>
           <w:pgSz w:w="12240" w:h="15840"/>
-          <w:pgMar w:top="567" w:right="1041" w:bottom="851" w:left="1134" w:header="708" w:footer="708" w:gutter="0"/>
+          <w:pgMar w:top="567" w:right="810" w:bottom="851" w:left="810" w:header="708" w:footer="708" w:gutter="0"/>
           <w:cols w:space="708"/>
           <w:docGrid w:linePitch="360"/>
         </w:sectPr>
@@ -807,29 +1092,18 @@
         <w:jc w:val="right"/>
         <w:rPr>
           <w:rFonts w:ascii="Lucida Sans Unicode" w:hAnsi="Lucida Sans Unicode" w:cs="Lucida Sans Unicode"/>
-          <w:b/>
-          <w:sz w:val="24"/>
-          <w:szCs w:val="24"/>
-        </w:rPr>
-      </w:pPr>
-      <w:r>
-        <w:rPr>
-          <w:rFonts w:ascii="Lucida Sans Unicode" w:hAnsi="Lucida Sans Unicode" w:cs="Lucida Sans Unicode"/>
-          <w:b/>
+          <w:sz w:val="24"/>
+          <w:szCs w:val="24"/>
+        </w:rPr>
+      </w:pPr>
+      <w:r>
+        <w:rPr>
+          <w:rFonts w:ascii="Lucida Sans Unicode" w:hAnsi="Lucida Sans Unicode" w:cs="Lucida Sans Unicode"/>
           <w:sz w:val="24"/>
           <w:szCs w:val="24"/>
         </w:rPr>
         <w:lastRenderedPageBreak/>
-        <w:t>C</w:t>
-      </w:r>
-      <w:r>
-        <w:rPr>
-          <w:rFonts w:ascii="Lucida Sans Unicode" w:hAnsi="Lucida Sans Unicode" w:cs="Lucida Sans Unicode"/>
-          <w:b/>
-          <w:sz w:val="24"/>
-          <w:szCs w:val="24"/>
-        </w:rPr>
-        <w:t>ontacto:</w:t>
+        <w:t>Ing. Jason López Córdoba</w:t>
       </w:r>
     </w:p>
     <w:p>
@@ -848,7 +1122,7 @@
           <w:sz w:val="24"/>
           <w:szCs w:val="24"/>
         </w:rPr>
-        <w:t>Ing. Jason López Córdoba</w:t>
+        <w:t>Tel: (506) 8334-8641</w:t>
       </w:r>
     </w:p>
     <w:p>
@@ -867,7 +1141,24 @@
           <w:sz w:val="24"/>
           <w:szCs w:val="24"/>
         </w:rPr>
-        <w:t>ventas@jlcsolutionscr.com</w:t>
+        <w:t>WebSite</w:t>
+      </w:r>
+      <w:r>
+        <w:rPr>
+          <w:rFonts w:ascii="Lucida Sans Unicode" w:hAnsi="Lucida Sans Unicode" w:cs="Lucida Sans Unicode"/>
+          <w:sz w:val="24"/>
+          <w:szCs w:val="24"/>
+        </w:rPr>
+        <w:t xml:space="preserve">: </w:t>
+      </w:r>
+      <w:r>
+        <w:rPr>
+          <w:rStyle w:val="Hipervnculo"/>
+          <w:rFonts w:ascii="Lucida Sans Unicode" w:hAnsi="Lucida Sans Unicode" w:cs="Lucida Sans Unicode"/>
+          <w:sz w:val="24"/>
+          <w:szCs w:val="24"/>
+        </w:rPr>
+        <w:t>jlcsolutionscr.com</w:t>
       </w:r>
     </w:p>
     <w:p>
@@ -886,13 +1177,24 @@
           <w:sz w:val="24"/>
           <w:szCs w:val="24"/>
         </w:rPr>
-        <w:t>8334-8641</w:t>
-      </w:r>
+        <w:t xml:space="preserve">Email: </w:t>
+      </w:r>
+      <w:hyperlink r:id="rId16" w:history="1">
+        <w:r>
+          <w:rPr>
+            <w:rStyle w:val="Hipervnculo"/>
+            <w:rFonts w:ascii="Lucida Sans Unicode" w:hAnsi="Lucida Sans Unicode" w:cs="Lucida Sans Unicode"/>
+            <w:sz w:val="24"/>
+            <w:szCs w:val="24"/>
+          </w:rPr>
+          <w:t>ventas@jlcsolutionscr.com</w:t>
+        </w:r>
+      </w:hyperlink>
     </w:p>
     <w:sectPr>
       <w:type w:val="continuous"/>
       <w:pgSz w:w="12240" w:h="15840"/>
-      <w:pgMar w:top="1276" w:right="1041" w:bottom="993" w:left="709" w:header="708" w:footer="708" w:gutter="0"/>
+      <w:pgMar w:top="567" w:right="810" w:bottom="851" w:left="810" w:header="708" w:footer="708" w:gutter="0"/>
       <w:cols w:space="708"/>
       <w:docGrid w:linePitch="360"/>
     </w:sectPr>
@@ -1153,7 +1455,7 @@
   <w:style w:type="paragraph" w:default="1" w:styleId="Normal">
     <w:name w:val="Normal"/>
     <w:qFormat/>
-    <w:rsid w:val="001E2661"/>
+    <w:rsid w:val="00542A11"/>
   </w:style>
   <w:style w:type="character" w:default="1" w:styleId="Fuentedeprrafopredeter">
     <w:name w:val="Default Paragraph Font"/>
@@ -1422,7 +1724,7 @@
   <w:style w:type="paragraph" w:default="1" w:styleId="Normal">
     <w:name w:val="Normal"/>
     <w:qFormat/>
-    <w:rsid w:val="001E2661"/>
+    <w:rsid w:val="00542A11"/>
   </w:style>
   <w:style w:type="character" w:default="1" w:styleId="Fuentedeprrafopredeter">
     <w:name w:val="Default Paragraph Font"/>
@@ -1822,7 +2124,7 @@
 </file>
 
 <file path=customXml/itemProps1.xml><?xml version="1.0" encoding="utf-8"?>
-<ds:datastoreItem xmlns:ds="http://schemas.openxmlformats.org/officeDocument/2006/customXml" ds:itemID="{38227717-A85A-41C6-9423-86BA35423463}">
+<ds:datastoreItem xmlns:ds="http://schemas.openxmlformats.org/officeDocument/2006/customXml" ds:itemID="{B50ABEC7-25D9-4249-88FF-50801F2EAE35}">
   <ds:schemaRefs>
     <ds:schemaRef ds:uri="http://schemas.openxmlformats.org/officeDocument/2006/bibliography"/>
   </ds:schemaRefs>

</xml_diff>